<commit_message>
Updates to lab documents
</commit_message>
<xml_diff>
--- a/10_docker/labs/03_COMPLETE_lab_containerization.docx
+++ b/10_docker/labs/03_COMPLETE_lab_containerization.docx
@@ -1000,7 +1000,7 @@
         <w:tblStyle w:val="Table1"/>
         <w:tblW w:w="9360" w:type="dxa"/>
         <w:jc w:val="left"/>
-        <w:tblInd w:w="-89" w:type="dxa"/>
+        <w:tblInd w:w="-109" w:type="dxa"/>
         <w:tblBorders>
           <w:top w:val="single" w:sz="8" w:space="0" w:color="000001"/>
           <w:left w:val="single" w:sz="8" w:space="0" w:color="000001"/>
@@ -1011,7 +1011,7 @@
         </w:tblBorders>
         <w:tblCellMar>
           <w:top w:w="100" w:type="dxa"/>
-          <w:left w:w="0" w:type="dxa"/>
+          <w:left w:w="-10" w:type="dxa"/>
           <w:bottom w:w="100" w:type="dxa"/>
           <w:right w:w="100" w:type="dxa"/>
         </w:tblCellMar>
@@ -1035,7 +1035,7 @@
             </w:tcBorders>
             <w:shd w:fill="auto" w:val="clear"/>
             <w:tcMar>
-              <w:left w:w="0" w:type="dxa"/>
+              <w:left w:w="-10" w:type="dxa"/>
             </w:tcMar>
           </w:tcPr>
           <w:p>
@@ -1075,7 +1075,7 @@
         <w:tblStyle w:val="Table2"/>
         <w:tblW w:w="9360" w:type="dxa"/>
         <w:jc w:val="left"/>
-        <w:tblInd w:w="-89" w:type="dxa"/>
+        <w:tblInd w:w="-109" w:type="dxa"/>
         <w:tblBorders>
           <w:top w:val="single" w:sz="8" w:space="0" w:color="000001"/>
           <w:left w:val="single" w:sz="8" w:space="0" w:color="000001"/>
@@ -1086,7 +1086,7 @@
         </w:tblBorders>
         <w:tblCellMar>
           <w:top w:w="100" w:type="dxa"/>
-          <w:left w:w="0" w:type="dxa"/>
+          <w:left w:w="-10" w:type="dxa"/>
           <w:bottom w:w="100" w:type="dxa"/>
           <w:right w:w="100" w:type="dxa"/>
         </w:tblCellMar>
@@ -1110,7 +1110,7 @@
             </w:tcBorders>
             <w:shd w:fill="000000" w:val="clear"/>
             <w:tcMar>
-              <w:left w:w="0" w:type="dxa"/>
+              <w:left w:w="-10" w:type="dxa"/>
             </w:tcMar>
           </w:tcPr>
           <w:p>
@@ -1219,7 +1219,7 @@
         <w:tblStyle w:val="Table3"/>
         <w:tblW w:w="9360" w:type="dxa"/>
         <w:jc w:val="left"/>
-        <w:tblInd w:w="-89" w:type="dxa"/>
+        <w:tblInd w:w="-109" w:type="dxa"/>
         <w:tblBorders>
           <w:top w:val="single" w:sz="8" w:space="0" w:color="000001"/>
           <w:left w:val="single" w:sz="8" w:space="0" w:color="000001"/>
@@ -1230,7 +1230,7 @@
         </w:tblBorders>
         <w:tblCellMar>
           <w:top w:w="100" w:type="dxa"/>
-          <w:left w:w="0" w:type="dxa"/>
+          <w:left w:w="-10" w:type="dxa"/>
           <w:bottom w:w="100" w:type="dxa"/>
           <w:right w:w="100" w:type="dxa"/>
         </w:tblCellMar>
@@ -1254,7 +1254,7 @@
             </w:tcBorders>
             <w:shd w:fill="auto" w:val="clear"/>
             <w:tcMar>
-              <w:left w:w="0" w:type="dxa"/>
+              <w:left w:w="-10" w:type="dxa"/>
             </w:tcMar>
           </w:tcPr>
           <w:p>
@@ -1335,7 +1335,7 @@
         <w:tblStyle w:val="Table4"/>
         <w:tblW w:w="9360" w:type="dxa"/>
         <w:jc w:val="left"/>
-        <w:tblInd w:w="-89" w:type="dxa"/>
+        <w:tblInd w:w="-109" w:type="dxa"/>
         <w:tblBorders>
           <w:top w:val="single" w:sz="8" w:space="0" w:color="000001"/>
           <w:left w:val="single" w:sz="8" w:space="0" w:color="000001"/>
@@ -1346,7 +1346,7 @@
         </w:tblBorders>
         <w:tblCellMar>
           <w:top w:w="100" w:type="dxa"/>
-          <w:left w:w="0" w:type="dxa"/>
+          <w:left w:w="-10" w:type="dxa"/>
           <w:bottom w:w="100" w:type="dxa"/>
           <w:right w:w="100" w:type="dxa"/>
         </w:tblCellMar>
@@ -1370,7 +1370,7 @@
             </w:tcBorders>
             <w:shd w:fill="auto" w:val="clear"/>
             <w:tcMar>
-              <w:left w:w="0" w:type="dxa"/>
+              <w:left w:w="-10" w:type="dxa"/>
             </w:tcMar>
           </w:tcPr>
           <w:p>
@@ -2838,7 +2838,7 @@
         <w:tblStyle w:val="Table5"/>
         <w:tblW w:w="9360" w:type="dxa"/>
         <w:jc w:val="left"/>
-        <w:tblInd w:w="-89" w:type="dxa"/>
+        <w:tblInd w:w="-109" w:type="dxa"/>
         <w:tblBorders>
           <w:top w:val="single" w:sz="8" w:space="0" w:color="000001"/>
           <w:left w:val="single" w:sz="8" w:space="0" w:color="000001"/>
@@ -2849,7 +2849,7 @@
         </w:tblBorders>
         <w:tblCellMar>
           <w:top w:w="100" w:type="dxa"/>
-          <w:left w:w="0" w:type="dxa"/>
+          <w:left w:w="-10" w:type="dxa"/>
           <w:bottom w:w="100" w:type="dxa"/>
           <w:right w:w="100" w:type="dxa"/>
         </w:tblCellMar>
@@ -2873,7 +2873,7 @@
             </w:tcBorders>
             <w:shd w:fill="auto" w:val="clear"/>
             <w:tcMar>
-              <w:left w:w="0" w:type="dxa"/>
+              <w:left w:w="-10" w:type="dxa"/>
             </w:tcMar>
           </w:tcPr>
           <w:p>
@@ -3009,7 +3009,7 @@
         <w:tblStyle w:val="Table6"/>
         <w:tblW w:w="9360" w:type="dxa"/>
         <w:jc w:val="left"/>
-        <w:tblInd w:w="-89" w:type="dxa"/>
+        <w:tblInd w:w="-109" w:type="dxa"/>
         <w:tblBorders>
           <w:top w:val="single" w:sz="8" w:space="0" w:color="000001"/>
           <w:left w:val="single" w:sz="8" w:space="0" w:color="000001"/>
@@ -3020,7 +3020,7 @@
         </w:tblBorders>
         <w:tblCellMar>
           <w:top w:w="100" w:type="dxa"/>
-          <w:left w:w="0" w:type="dxa"/>
+          <w:left w:w="-10" w:type="dxa"/>
           <w:bottom w:w="100" w:type="dxa"/>
           <w:right w:w="100" w:type="dxa"/>
         </w:tblCellMar>
@@ -3044,7 +3044,7 @@
             </w:tcBorders>
             <w:shd w:fill="auto" w:val="clear"/>
             <w:tcMar>
-              <w:left w:w="0" w:type="dxa"/>
+              <w:left w:w="-10" w:type="dxa"/>
             </w:tcMar>
           </w:tcPr>
           <w:p>
@@ -3098,7 +3098,7 @@
         <w:tblStyle w:val="Table7"/>
         <w:tblW w:w="9360" w:type="dxa"/>
         <w:jc w:val="left"/>
-        <w:tblInd w:w="-89" w:type="dxa"/>
+        <w:tblInd w:w="-109" w:type="dxa"/>
         <w:tblBorders>
           <w:top w:val="single" w:sz="8" w:space="0" w:color="000001"/>
           <w:left w:val="single" w:sz="8" w:space="0" w:color="000001"/>
@@ -3109,7 +3109,7 @@
         </w:tblBorders>
         <w:tblCellMar>
           <w:top w:w="100" w:type="dxa"/>
-          <w:left w:w="0" w:type="dxa"/>
+          <w:left w:w="-10" w:type="dxa"/>
           <w:bottom w:w="100" w:type="dxa"/>
           <w:right w:w="100" w:type="dxa"/>
         </w:tblCellMar>
@@ -3133,7 +3133,7 @@
             </w:tcBorders>
             <w:shd w:fill="auto" w:val="clear"/>
             <w:tcMar>
-              <w:left w:w="0" w:type="dxa"/>
+              <w:left w:w="-10" w:type="dxa"/>
             </w:tcMar>
           </w:tcPr>
           <w:p>
@@ -3284,7 +3284,7 @@
         <w:tblStyle w:val="Table8"/>
         <w:tblW w:w="9360" w:type="dxa"/>
         <w:jc w:val="left"/>
-        <w:tblInd w:w="-89" w:type="dxa"/>
+        <w:tblInd w:w="-109" w:type="dxa"/>
         <w:tblBorders>
           <w:top w:val="single" w:sz="8" w:space="0" w:color="000001"/>
           <w:left w:val="single" w:sz="8" w:space="0" w:color="000001"/>
@@ -3295,7 +3295,7 @@
         </w:tblBorders>
         <w:tblCellMar>
           <w:top w:w="100" w:type="dxa"/>
-          <w:left w:w="0" w:type="dxa"/>
+          <w:left w:w="-10" w:type="dxa"/>
           <w:bottom w:w="100" w:type="dxa"/>
           <w:right w:w="100" w:type="dxa"/>
         </w:tblCellMar>
@@ -3319,7 +3319,7 @@
             </w:tcBorders>
             <w:shd w:fill="auto" w:val="clear"/>
             <w:tcMar>
-              <w:left w:w="0" w:type="dxa"/>
+              <w:left w:w="-10" w:type="dxa"/>
             </w:tcMar>
           </w:tcPr>
           <w:p>
@@ -3472,17 +3472,7 @@
           <w:color w:val="CC0000"/>
           <w:u w:val="none"/>
         </w:rPr>
-        <w:t>^^Step 1:  DONE.  I just commented out the “import logging” and “logging.basic....” lines.  Deleted the log file from the previous run.  Tested and no log was captured.  **</w:t>
-      </w:r>
-      <w:r>
-        <w:rPr>
-          <w:rStyle w:val="ListLabel1"/>
-          <w:i/>
-          <w:iCs/>
-          <w:color w:val="CC0000"/>
-          <w:u w:val="none"/>
-        </w:rPr>
-        <w:t>Later – went back and rebuilt app to actually do logging.  The intent was not to eliminate logging, but rather to make it work within the containerized enviroment.</w:t>
+        <w:t>^^Step 1:  DONE.  I just commented out the “import logging” and “logging.basic....” lines.  Deleted the log file from the previous run.  Tested and no log was captured.  **Later – went back and rebuilt app to actually do logging.  The intent was not to eliminate logging, but rather to make it work within the containerized enviroment.</w:t>
       </w:r>
     </w:p>
     <w:p>
@@ -3577,6 +3567,20 @@
     <w:p>
       <w:pPr>
         <w:pStyle w:val="Normal"/>
+        <w:rPr/>
+      </w:pPr>
+      <w:r>
+        <w:rPr>
+          <w:i/>
+          <w:iCs/>
+          <w:color w:val="CC0000"/>
+        </w:rPr>
+        <w:t>^^Later, in the dockerizing the astronomy lab exercise, I learned about dotenv.  That seems to work.</w:t>
+      </w:r>
+    </w:p>
+    <w:p>
+      <w:pPr>
+        <w:pStyle w:val="Normal"/>
         <w:rPr>
           <w:i/>
           <w:i/>
@@ -3585,7 +3589,11 @@
         </w:rPr>
       </w:pPr>
       <w:r>
-        <w:rPr/>
+        <w:rPr>
+          <w:i/>
+          <w:iCs/>
+          <w:color w:val="CC0000"/>
+        </w:rPr>
       </w:r>
     </w:p>
     <w:p>
@@ -3599,7 +3607,11 @@
         </w:rPr>
       </w:pPr>
       <w:r>
-        <w:rPr/>
+        <w:rPr>
+          <w:i/>
+          <w:iCs/>
+          <w:color w:val="CC0000"/>
+        </w:rPr>
       </w:r>
     </w:p>
     <w:p>
@@ -3673,7 +3685,7 @@
         <w:tblStyle w:val="Table9"/>
         <w:tblW w:w="9360" w:type="dxa"/>
         <w:jc w:val="left"/>
-        <w:tblInd w:w="-89" w:type="dxa"/>
+        <w:tblInd w:w="-109" w:type="dxa"/>
         <w:tblBorders>
           <w:top w:val="single" w:sz="8" w:space="0" w:color="000001"/>
           <w:left w:val="single" w:sz="8" w:space="0" w:color="000001"/>
@@ -3684,7 +3696,7 @@
         </w:tblBorders>
         <w:tblCellMar>
           <w:top w:w="100" w:type="dxa"/>
-          <w:left w:w="0" w:type="dxa"/>
+          <w:left w:w="-10" w:type="dxa"/>
           <w:bottom w:w="100" w:type="dxa"/>
           <w:right w:w="100" w:type="dxa"/>
         </w:tblCellMar>
@@ -3708,7 +3720,7 @@
             </w:tcBorders>
             <w:shd w:fill="auto" w:val="clear"/>
             <w:tcMar>
-              <w:left w:w="0" w:type="dxa"/>
+              <w:left w:w="-10" w:type="dxa"/>
             </w:tcMar>
           </w:tcPr>
           <w:p>
@@ -4003,7 +4015,7 @@
         <w:tblStyle w:val="Table10"/>
         <w:tblW w:w="9360" w:type="dxa"/>
         <w:jc w:val="left"/>
-        <w:tblInd w:w="-89" w:type="dxa"/>
+        <w:tblInd w:w="-109" w:type="dxa"/>
         <w:tblBorders>
           <w:top w:val="single" w:sz="8" w:space="0" w:color="000001"/>
           <w:left w:val="single" w:sz="8" w:space="0" w:color="000001"/>
@@ -4014,7 +4026,7 @@
         </w:tblBorders>
         <w:tblCellMar>
           <w:top w:w="100" w:type="dxa"/>
-          <w:left w:w="0" w:type="dxa"/>
+          <w:left w:w="-10" w:type="dxa"/>
           <w:bottom w:w="100" w:type="dxa"/>
           <w:right w:w="100" w:type="dxa"/>
         </w:tblCellMar>
@@ -4038,7 +4050,7 @@
             </w:tcBorders>
             <w:shd w:fill="auto" w:val="clear"/>
             <w:tcMar>
-              <w:left w:w="0" w:type="dxa"/>
+              <w:left w:w="-10" w:type="dxa"/>
             </w:tcMar>
           </w:tcPr>
           <w:p>
@@ -4288,7 +4300,7 @@
         <w:tblStyle w:val="Table11"/>
         <w:tblW w:w="9360" w:type="dxa"/>
         <w:jc w:val="left"/>
-        <w:tblInd w:w="-89" w:type="dxa"/>
+        <w:tblInd w:w="-109" w:type="dxa"/>
         <w:tblBorders>
           <w:top w:val="single" w:sz="8" w:space="0" w:color="000001"/>
           <w:left w:val="single" w:sz="8" w:space="0" w:color="000001"/>
@@ -4299,7 +4311,7 @@
         </w:tblBorders>
         <w:tblCellMar>
           <w:top w:w="100" w:type="dxa"/>
-          <w:left w:w="0" w:type="dxa"/>
+          <w:left w:w="-10" w:type="dxa"/>
           <w:bottom w:w="100" w:type="dxa"/>
           <w:right w:w="100" w:type="dxa"/>
         </w:tblCellMar>
@@ -4323,7 +4335,7 @@
             </w:tcBorders>
             <w:shd w:fill="auto" w:val="clear"/>
             <w:tcMar>
-              <w:left w:w="0" w:type="dxa"/>
+              <w:left w:w="-10" w:type="dxa"/>
             </w:tcMar>
           </w:tcPr>
           <w:p>
@@ -4424,7 +4436,7 @@
         <w:tblStyle w:val="Table12"/>
         <w:tblW w:w="9360" w:type="dxa"/>
         <w:jc w:val="left"/>
-        <w:tblInd w:w="-89" w:type="dxa"/>
+        <w:tblInd w:w="-109" w:type="dxa"/>
         <w:tblBorders>
           <w:top w:val="single" w:sz="8" w:space="0" w:color="000001"/>
           <w:left w:val="single" w:sz="8" w:space="0" w:color="000001"/>
@@ -4435,7 +4447,7 @@
         </w:tblBorders>
         <w:tblCellMar>
           <w:top w:w="100" w:type="dxa"/>
-          <w:left w:w="0" w:type="dxa"/>
+          <w:left w:w="-10" w:type="dxa"/>
           <w:bottom w:w="100" w:type="dxa"/>
           <w:right w:w="100" w:type="dxa"/>
         </w:tblCellMar>
@@ -4459,7 +4471,7 @@
             </w:tcBorders>
             <w:shd w:fill="auto" w:val="clear"/>
             <w:tcMar>
-              <w:left w:w="0" w:type="dxa"/>
+              <w:left w:w="-10" w:type="dxa"/>
             </w:tcMar>
           </w:tcPr>
           <w:p>
@@ -4626,7 +4638,7 @@
         <w:tblStyle w:val="Table13"/>
         <w:tblW w:w="9360" w:type="dxa"/>
         <w:jc w:val="left"/>
-        <w:tblInd w:w="-89" w:type="dxa"/>
+        <w:tblInd w:w="-109" w:type="dxa"/>
         <w:tblBorders>
           <w:top w:val="single" w:sz="8" w:space="0" w:color="000001"/>
           <w:left w:val="single" w:sz="8" w:space="0" w:color="000001"/>
@@ -4637,7 +4649,7 @@
         </w:tblBorders>
         <w:tblCellMar>
           <w:top w:w="100" w:type="dxa"/>
-          <w:left w:w="0" w:type="dxa"/>
+          <w:left w:w="-10" w:type="dxa"/>
           <w:bottom w:w="100" w:type="dxa"/>
           <w:right w:w="100" w:type="dxa"/>
         </w:tblCellMar>
@@ -4661,7 +4673,7 @@
             </w:tcBorders>
             <w:shd w:fill="auto" w:val="clear"/>
             <w:tcMar>
-              <w:left w:w="0" w:type="dxa"/>
+              <w:left w:w="-10" w:type="dxa"/>
             </w:tcMar>
           </w:tcPr>
           <w:p>
@@ -4702,7 +4714,7 @@
         <w:tblStyle w:val="Table14"/>
         <w:tblW w:w="9360" w:type="dxa"/>
         <w:jc w:val="left"/>
-        <w:tblInd w:w="-89" w:type="dxa"/>
+        <w:tblInd w:w="-109" w:type="dxa"/>
         <w:tblBorders>
           <w:top w:val="single" w:sz="8" w:space="0" w:color="000001"/>
           <w:left w:val="single" w:sz="8" w:space="0" w:color="000001"/>
@@ -4713,7 +4725,7 @@
         </w:tblBorders>
         <w:tblCellMar>
           <w:top w:w="100" w:type="dxa"/>
-          <w:left w:w="0" w:type="dxa"/>
+          <w:left w:w="-10" w:type="dxa"/>
           <w:bottom w:w="100" w:type="dxa"/>
           <w:right w:w="100" w:type="dxa"/>
         </w:tblCellMar>
@@ -4737,7 +4749,7 @@
             </w:tcBorders>
             <w:shd w:fill="000000" w:val="clear"/>
             <w:tcMar>
-              <w:left w:w="0" w:type="dxa"/>
+              <w:left w:w="-10" w:type="dxa"/>
             </w:tcMar>
           </w:tcPr>
           <w:p>
@@ -4995,7 +5007,7 @@
         <w:tblStyle w:val="Table15"/>
         <w:tblW w:w="9360" w:type="dxa"/>
         <w:jc w:val="left"/>
-        <w:tblInd w:w="-89" w:type="dxa"/>
+        <w:tblInd w:w="-109" w:type="dxa"/>
         <w:tblBorders>
           <w:top w:val="single" w:sz="8" w:space="0" w:color="000001"/>
           <w:left w:val="single" w:sz="8" w:space="0" w:color="000001"/>
@@ -5006,7 +5018,7 @@
         </w:tblBorders>
         <w:tblCellMar>
           <w:top w:w="100" w:type="dxa"/>
-          <w:left w:w="0" w:type="dxa"/>
+          <w:left w:w="-10" w:type="dxa"/>
           <w:bottom w:w="100" w:type="dxa"/>
           <w:right w:w="100" w:type="dxa"/>
         </w:tblCellMar>
@@ -5030,7 +5042,7 @@
             </w:tcBorders>
             <w:shd w:fill="auto" w:val="clear"/>
             <w:tcMar>
-              <w:left w:w="0" w:type="dxa"/>
+              <w:left w:w="-10" w:type="dxa"/>
             </w:tcMar>
           </w:tcPr>
           <w:p>
@@ -5167,7 +5179,7 @@
           <w:color w:val="CC0000"/>
           <w:u w:val="none"/>
         </w:rPr>
-        <w:t>Also could have installed curl using apk during the build</w:t>
+        <w:t>Also could have installed curl using “apk add curl” during the build</w:t>
       </w:r>
     </w:p>
     <w:sectPr>

</xml_diff>